<commit_message>
Updated wording and build pdf
</commit_message>
<xml_diff>
--- a/Phase 1/Konzeptvorstellung der Dateninfrastruktur.docx
+++ b/Phase 1/Konzeptvorstellung der Dateninfrastruktur.docx
@@ -40,16 +40,7 @@
           <w:lang w:eastAsia="de-DE"/>
           <w14:ligatures w14:val="none"/>
         </w:rPr>
-        <w:t>Ziel dieses Projekts ist die Entwicklung</w:t>
-      </w:r>
-      <w:r>
-        <w:rPr>
-          <w:rFonts w:ascii="Arial" w:eastAsia="Times New Roman" w:hAnsi="Arial" w:cs="Arial"/>
-          <w:kern w:val="0"/>
-          <w:lang w:eastAsia="de-DE"/>
-          <w14:ligatures w14:val="none"/>
-        </w:rPr>
-        <w:t xml:space="preserve"> </w:t>
+        <w:t xml:space="preserve">Ziel dieses Projekts ist die Entwicklung </w:t>
       </w:r>
       <w:r>
         <w:rPr>
@@ -566,25 +557,7 @@
           <w:lang w:eastAsia="de-DE"/>
           <w14:ligatures w14:val="none"/>
         </w:rPr>
-        <w:t>HDFS</w:t>
-      </w:r>
-      <w:r>
-        <w:rPr>
-          <w:rFonts w:ascii="Arial" w:eastAsia="Times New Roman" w:hAnsi="Arial" w:cs="Arial"/>
-          <w:kern w:val="0"/>
-          <w:lang w:eastAsia="de-DE"/>
-          <w14:ligatures w14:val="none"/>
-        </w:rPr>
-        <w:t>,</w:t>
-      </w:r>
-      <w:r>
-        <w:rPr>
-          <w:rFonts w:ascii="Arial" w:eastAsia="Times New Roman" w:hAnsi="Arial" w:cs="Arial"/>
-          <w:kern w:val="0"/>
-          <w:lang w:eastAsia="de-DE"/>
-          <w14:ligatures w14:val="none"/>
-        </w:rPr>
-        <w:t xml:space="preserve"> </w:t>
+        <w:t xml:space="preserve">HDFS, </w:t>
       </w:r>
       <w:r>
         <w:rPr>
@@ -724,6 +697,26 @@
           <w:lang w:eastAsia="de-DE"/>
           <w14:ligatures w14:val="none"/>
         </w:rPr>
+        <w:t xml:space="preserve"> Die Implementierung soll mittels Docker </w:t>
+      </w:r>
+      <w:proofErr w:type="spellStart"/>
+      <w:r>
+        <w:rPr>
+          <w:rFonts w:ascii="Arial" w:eastAsia="Times New Roman" w:hAnsi="Arial" w:cs="Arial"/>
+          <w:kern w:val="0"/>
+          <w:lang w:eastAsia="de-DE"/>
+          <w14:ligatures w14:val="none"/>
+        </w:rPr>
+        <w:t>Compose</w:t>
+      </w:r>
+      <w:proofErr w:type="spellEnd"/>
+      <w:r>
+        <w:rPr>
+          <w:rFonts w:ascii="Arial" w:eastAsia="Times New Roman" w:hAnsi="Arial" w:cs="Arial"/>
+          <w:kern w:val="0"/>
+          <w:lang w:eastAsia="de-DE"/>
+          <w14:ligatures w14:val="none"/>
+        </w:rPr>
         <w:t xml:space="preserve"> </w:t>
       </w:r>
       <w:r>
@@ -733,36 +726,16 @@
           <w:lang w:eastAsia="de-DE"/>
           <w14:ligatures w14:val="none"/>
         </w:rPr>
-        <w:t xml:space="preserve">Die Implementierung soll mittels Docker </w:t>
-      </w:r>
-      <w:proofErr w:type="spellStart"/>
-      <w:r>
-        <w:rPr>
-          <w:rFonts w:ascii="Arial" w:eastAsia="Times New Roman" w:hAnsi="Arial" w:cs="Arial"/>
-          <w:kern w:val="0"/>
-          <w:lang w:eastAsia="de-DE"/>
-          <w14:ligatures w14:val="none"/>
-        </w:rPr>
-        <w:t>Compose</w:t>
-      </w:r>
-      <w:proofErr w:type="spellEnd"/>
-      <w:r>
-        <w:rPr>
-          <w:rFonts w:ascii="Arial" w:eastAsia="Times New Roman" w:hAnsi="Arial" w:cs="Arial"/>
-          <w:kern w:val="0"/>
-          <w:lang w:eastAsia="de-DE"/>
-          <w14:ligatures w14:val="none"/>
-        </w:rPr>
-        <w:t xml:space="preserve"> orchestriert werden.</w:t>
-      </w:r>
-      <w:r>
-        <w:rPr>
-          <w:rFonts w:ascii="Arial" w:eastAsia="Times New Roman" w:hAnsi="Arial" w:cs="Arial"/>
-          <w:kern w:val="0"/>
-          <w:lang w:eastAsia="de-DE"/>
-          <w14:ligatures w14:val="none"/>
-        </w:rPr>
-        <w:t xml:space="preserve"> </w:t>
+        <w:t>erfolgen</w:t>
+      </w:r>
+      <w:r>
+        <w:rPr>
+          <w:rFonts w:ascii="Arial" w:eastAsia="Times New Roman" w:hAnsi="Arial" w:cs="Arial"/>
+          <w:kern w:val="0"/>
+          <w:lang w:eastAsia="de-DE"/>
+          <w14:ligatures w14:val="none"/>
+        </w:rPr>
+        <w:t xml:space="preserve">. </w:t>
       </w:r>
     </w:p>
     <w:p>
@@ -1133,16 +1106,7 @@
           <w:iCs/>
           <w:noProof/>
         </w:rPr>
-        <w:t>PySpark Overview</w:t>
-      </w:r>
-      <w:r>
-        <w:rPr>
-          <w:rFonts w:ascii="Arial" w:hAnsi="Arial" w:cs="Arial"/>
-          <w:i/>
-          <w:iCs/>
-          <w:noProof/>
-        </w:rPr>
-        <w:t>,</w:t>
+        <w:t>PySpark Overview,</w:t>
       </w:r>
       <w:r>
         <w:rPr>
@@ -1321,7 +1285,7 @@
           <w:ilvl w:val="0"/>
           <w:numId w:val="2"/>
         </w:numPr>
-        <w:spacing w:before="100" w:beforeAutospacing="1" w:after="100" w:afterAutospacing="1" w:line="360" w:lineRule="auto"/>
+        <w:spacing w:after="0" w:line="360" w:lineRule="auto"/>
         <w:ind w:left="714" w:hanging="357"/>
         <w:jc w:val="both"/>
         <w:rPr>
@@ -1340,29 +1304,7 @@
           <w:lang w:eastAsia="de-DE"/>
           <w14:ligatures w14:val="none"/>
         </w:rPr>
-        <w:t>Mod</w:t>
-      </w:r>
-      <w:r>
-        <w:rPr>
-          <w:rFonts w:ascii="Arial" w:eastAsia="Times New Roman" w:hAnsi="Arial" w:cs="Arial"/>
-          <w:b/>
-          <w:bCs/>
-          <w:kern w:val="0"/>
-          <w:lang w:eastAsia="de-DE"/>
-          <w14:ligatures w14:val="none"/>
-        </w:rPr>
-        <w:t>u</w:t>
-      </w:r>
-      <w:r>
-        <w:rPr>
-          <w:rFonts w:ascii="Arial" w:eastAsia="Times New Roman" w:hAnsi="Arial" w:cs="Arial"/>
-          <w:b/>
-          <w:bCs/>
-          <w:kern w:val="0"/>
-          <w:lang w:eastAsia="de-DE"/>
-          <w14:ligatures w14:val="none"/>
-        </w:rPr>
-        <w:t>s der Temperaturen pro Monat</w:t>
+        <w:t>Modus der Temperaturen pro Monat</w:t>
       </w:r>
       <w:r>
         <w:rPr>
@@ -1410,7 +1352,16 @@
           <w:lang w:eastAsia="de-DE"/>
           <w14:ligatures w14:val="none"/>
         </w:rPr>
-        <w:t xml:space="preserve"> für die nachfolgende </w:t>
+        <w:t>, da sie</w:t>
+      </w:r>
+      <w:r>
+        <w:rPr>
+          <w:rFonts w:ascii="Arial" w:eastAsia="Times New Roman" w:hAnsi="Arial" w:cs="Arial"/>
+          <w:kern w:val="0"/>
+          <w:lang w:eastAsia="de-DE"/>
+          <w14:ligatures w14:val="none"/>
+        </w:rPr>
+        <w:t xml:space="preserve"> mit Hilfe von </w:t>
       </w:r>
       <w:proofErr w:type="spellStart"/>
       <w:r>
@@ -1430,7 +1381,16 @@
           <w:lang w:eastAsia="de-DE"/>
           <w14:ligatures w14:val="none"/>
         </w:rPr>
-        <w:t xml:space="preserve"> Learning Anwendung, da sie komplexe Muster und Anomalien in den Temperaturdaten offenbaren können.</w:t>
+        <w:t xml:space="preserve"> Learning</w:t>
+      </w:r>
+      <w:r>
+        <w:rPr>
+          <w:rFonts w:ascii="Arial" w:eastAsia="Times New Roman" w:hAnsi="Arial" w:cs="Arial"/>
+          <w:kern w:val="0"/>
+          <w:lang w:eastAsia="de-DE"/>
+          <w14:ligatures w14:val="none"/>
+        </w:rPr>
+        <w:t xml:space="preserve"> komplexe Muster und Anomalien in den Temperaturdaten offenbaren können.</w:t>
       </w:r>
     </w:p>
     <w:p>
@@ -1532,17 +1492,7 @@
           <w:lang w:eastAsia="de-DE"/>
           <w14:ligatures w14:val="none"/>
         </w:rPr>
-        <w:t>, 2023)</w:t>
-      </w:r>
-      <w:r>
-        <w:rPr>
-          <w:rFonts w:ascii="Arial" w:eastAsia="Times New Roman" w:hAnsi="Arial" w:cs="Arial"/>
-          <w:noProof/>
-          <w:kern w:val="0"/>
-          <w:lang w:eastAsia="de-DE"/>
-          <w14:ligatures w14:val="none"/>
-        </w:rPr>
-        <w:t>.</w:t>
+        <w:t>, 2023).</w:t>
       </w:r>
     </w:p>
     <w:p>
@@ -1835,16 +1785,88 @@
           <w:lang w:eastAsia="de-DE"/>
           <w14:ligatures w14:val="none"/>
         </w:rPr>
-        <w:t xml:space="preserve"> verwendet wird</w:t>
-      </w:r>
-      <w:r>
-        <w:rPr>
-          <w:rFonts w:ascii="Arial" w:eastAsia="Times New Roman" w:hAnsi="Arial" w:cs="Arial"/>
-          <w:kern w:val="0"/>
-          <w:lang w:eastAsia="de-DE"/>
-          <w14:ligatures w14:val="none"/>
-        </w:rPr>
-        <w:t>. Dies stellt sicher, dass das System nach Ausfällen schnell wiederhergestellt und kontinuierlich weiterentwickelt werden kann.</w:t>
+        <w:t xml:space="preserve"> </w:t>
+      </w:r>
+      <w:r>
+        <w:rPr>
+          <w:rFonts w:ascii="Arial" w:eastAsia="Times New Roman" w:hAnsi="Arial" w:cs="Arial"/>
+          <w:kern w:val="0"/>
+          <w:lang w:eastAsia="de-DE"/>
+          <w14:ligatures w14:val="none"/>
+        </w:rPr>
+        <w:t>ermöglicht</w:t>
+      </w:r>
+      <w:r>
+        <w:rPr>
+          <w:rFonts w:ascii="Arial" w:eastAsia="Times New Roman" w:hAnsi="Arial" w:cs="Arial"/>
+          <w:kern w:val="0"/>
+          <w:lang w:eastAsia="de-DE"/>
+          <w14:ligatures w14:val="none"/>
+        </w:rPr>
+        <w:t xml:space="preserve"> wird</w:t>
+      </w:r>
+      <w:r>
+        <w:rPr>
+          <w:rFonts w:ascii="Arial" w:eastAsia="Times New Roman" w:hAnsi="Arial" w:cs="Arial"/>
+          <w:kern w:val="0"/>
+          <w:lang w:eastAsia="de-DE"/>
+          <w14:ligatures w14:val="none"/>
+        </w:rPr>
+        <w:t xml:space="preserve">. Dies stellt sicher, dass das System </w:t>
+      </w:r>
+      <w:r>
+        <w:rPr>
+          <w:rFonts w:ascii="Arial" w:eastAsia="Times New Roman" w:hAnsi="Arial" w:cs="Arial"/>
+          <w:kern w:val="0"/>
+          <w:lang w:eastAsia="de-DE"/>
+          <w14:ligatures w14:val="none"/>
+        </w:rPr>
+        <w:t xml:space="preserve">einerseits </w:t>
+      </w:r>
+      <w:r>
+        <w:rPr>
+          <w:rFonts w:ascii="Arial" w:eastAsia="Times New Roman" w:hAnsi="Arial" w:cs="Arial"/>
+          <w:kern w:val="0"/>
+          <w:lang w:eastAsia="de-DE"/>
+          <w14:ligatures w14:val="none"/>
+        </w:rPr>
+        <w:t>nach Ausfällen schnell wiederhergestellt und</w:t>
+      </w:r>
+      <w:r>
+        <w:rPr>
+          <w:rFonts w:ascii="Arial" w:eastAsia="Times New Roman" w:hAnsi="Arial" w:cs="Arial"/>
+          <w:kern w:val="0"/>
+          <w:lang w:eastAsia="de-DE"/>
+          <w14:ligatures w14:val="none"/>
+        </w:rPr>
+        <w:t xml:space="preserve"> andererseits</w:t>
+      </w:r>
+      <w:r>
+        <w:rPr>
+          <w:rFonts w:ascii="Arial" w:eastAsia="Times New Roman" w:hAnsi="Arial" w:cs="Arial"/>
+          <w:kern w:val="0"/>
+          <w:lang w:eastAsia="de-DE"/>
+          <w14:ligatures w14:val="none"/>
+        </w:rPr>
+        <w:t xml:space="preserve"> kontinuierlich weiterentwickelt werden kann</w:t>
+      </w:r>
+      <w:r>
+        <w:rPr>
+          <w:rFonts w:ascii="Arial" w:eastAsia="Times New Roman" w:hAnsi="Arial" w:cs="Arial"/>
+          <w:kern w:val="0"/>
+          <w:lang w:eastAsia="de-DE"/>
+          <w14:ligatures w14:val="none"/>
+        </w:rPr>
+        <w:t>, ohne zu Unterbrechungen im Regelbetrieb zu führen</w:t>
+      </w:r>
+      <w:r>
+        <w:rPr>
+          <w:rFonts w:ascii="Arial" w:eastAsia="Times New Roman" w:hAnsi="Arial" w:cs="Arial"/>
+          <w:kern w:val="0"/>
+          <w:lang w:eastAsia="de-DE"/>
+          <w14:ligatures w14:val="none"/>
+        </w:rPr>
+        <w:t>.</w:t>
       </w:r>
     </w:p>
     <w:p>
@@ -1865,88 +1887,7 @@
           <w:lang w:eastAsia="de-DE"/>
           <w14:ligatures w14:val="none"/>
         </w:rPr>
-        <w:t>Dennoch gibt es auch einige Nachteile. Die</w:t>
-      </w:r>
-      <w:r>
-        <w:rPr>
-          <w:rFonts w:ascii="Arial" w:eastAsia="Times New Roman" w:hAnsi="Arial" w:cs="Arial"/>
-          <w:kern w:val="0"/>
-          <w:lang w:eastAsia="de-DE"/>
-          <w14:ligatures w14:val="none"/>
-        </w:rPr>
-        <w:t xml:space="preserve"> Implementierung und Verwaltung </w:t>
-      </w:r>
-      <w:r>
-        <w:rPr>
-          <w:rFonts w:ascii="Arial" w:eastAsia="Times New Roman" w:hAnsi="Arial" w:cs="Arial"/>
-          <w:kern w:val="0"/>
-          <w:lang w:eastAsia="de-DE"/>
-          <w14:ligatures w14:val="none"/>
-        </w:rPr>
-        <w:t xml:space="preserve">der konzipierten </w:t>
-      </w:r>
-      <w:r>
-        <w:rPr>
-          <w:rFonts w:ascii="Arial" w:eastAsia="Times New Roman" w:hAnsi="Arial" w:cs="Arial"/>
-          <w:kern w:val="0"/>
-          <w:lang w:eastAsia="de-DE"/>
-          <w14:ligatures w14:val="none"/>
-        </w:rPr>
-        <w:t xml:space="preserve">Microservice-Architektur </w:t>
-      </w:r>
-      <w:r>
-        <w:rPr>
-          <w:rFonts w:ascii="Arial" w:eastAsia="Times New Roman" w:hAnsi="Arial" w:cs="Arial"/>
-          <w:kern w:val="0"/>
-          <w:lang w:eastAsia="de-DE"/>
-          <w14:ligatures w14:val="none"/>
-        </w:rPr>
-        <w:t xml:space="preserve">erfordert </w:t>
-      </w:r>
-      <w:r>
-        <w:rPr>
-          <w:rFonts w:ascii="Arial" w:eastAsia="Times New Roman" w:hAnsi="Arial" w:cs="Arial"/>
-          <w:kern w:val="0"/>
-          <w:lang w:eastAsia="de-DE"/>
-          <w14:ligatures w14:val="none"/>
-        </w:rPr>
-        <w:t xml:space="preserve">ein hohes Maß an Fachwissen und </w:t>
-      </w:r>
-      <w:r>
-        <w:rPr>
-          <w:rFonts w:ascii="Arial" w:eastAsia="Times New Roman" w:hAnsi="Arial" w:cs="Arial"/>
-          <w:kern w:val="0"/>
-          <w:lang w:eastAsia="de-DE"/>
-          <w14:ligatures w14:val="none"/>
-        </w:rPr>
-        <w:t>kann somit</w:t>
-      </w:r>
-      <w:r>
-        <w:rPr>
-          <w:rFonts w:ascii="Arial" w:eastAsia="Times New Roman" w:hAnsi="Arial" w:cs="Arial"/>
-          <w:kern w:val="0"/>
-          <w:lang w:eastAsia="de-DE"/>
-          <w14:ligatures w14:val="none"/>
-        </w:rPr>
-        <w:t xml:space="preserve"> komplexer </w:t>
-      </w:r>
-      <w:r>
-        <w:rPr>
-          <w:rFonts w:ascii="Arial" w:eastAsia="Times New Roman" w:hAnsi="Arial" w:cs="Arial"/>
-          <w:kern w:val="0"/>
-          <w:lang w:eastAsia="de-DE"/>
-          <w14:ligatures w14:val="none"/>
-        </w:rPr>
-        <w:t xml:space="preserve">sein </w:t>
-      </w:r>
-      <w:r>
-        <w:rPr>
-          <w:rFonts w:ascii="Arial" w:eastAsia="Times New Roman" w:hAnsi="Arial" w:cs="Arial"/>
-          <w:kern w:val="0"/>
-          <w:lang w:eastAsia="de-DE"/>
-          <w14:ligatures w14:val="none"/>
-        </w:rPr>
-        <w:t>als</w:t>
+        <w:t>Dennoch gibt es auch einige Nachteile. Die Implementierung und Verwaltung der konzipierten Microservice-Architektur erfordert ein hohes Maß an Fachwissen und kann somit komplexer sein als</w:t>
       </w:r>
       <w:r>
         <w:rPr>
@@ -2025,6 +1966,8 @@
     </w:p>
     <w:p>
       <w:pPr>
+        <w:spacing w:line="360" w:lineRule="auto"/>
+        <w:jc w:val="both"/>
         <w:rPr>
           <w:rFonts w:ascii="Arial" w:eastAsia="Times New Roman" w:hAnsi="Arial" w:cs="Arial"/>
           <w:kern w:val="0"/>
@@ -2039,13 +1982,38 @@
           <w:lang w:eastAsia="de-DE"/>
           <w14:ligatures w14:val="none"/>
         </w:rPr>
+        <w:t>Zusammenfassend bietet die konzipierte Microservice-Architektur eine skalierbare, zuverlässige und wartbare Lösung zur Batch-Prozessierung von Temperaturdaten in Deutschland. Durch den Einsatz von Apache Kafka, Apache Spark und HDFS sowie die Nutzung von Docker wird eine flexible und effiziente Infrastruktur geschaffen. Trotz der höheren Komplexität und des initialen Aufwands im Vergleich zu monolithischen Ansätzen, überwiegen die Vorteile hinsichtlich Skalierbarkeit, Datensicherheit und kontinuierlicher Weiterentwicklung, was diese Architektur zukunftssicher und robust macht.</w:t>
+      </w:r>
+    </w:p>
+    <w:p>
+      <w:pPr>
+        <w:spacing w:line="360" w:lineRule="auto"/>
+        <w:jc w:val="both"/>
+        <w:rPr>
+          <w:rFonts w:ascii="Arial" w:hAnsi="Arial" w:cs="Arial"/>
+        </w:rPr>
+      </w:pPr>
+      <w:r>
+        <w:rPr>
+          <w:rFonts w:ascii="Arial" w:hAnsi="Arial" w:cs="Arial"/>
+        </w:rPr>
         <w:br w:type="page"/>
       </w:r>
+    </w:p>
+    <w:p>
+      <w:pPr>
+        <w:rPr>
+          <w:rFonts w:ascii="Arial" w:eastAsia="Times New Roman" w:hAnsi="Arial" w:cs="Arial"/>
+          <w:kern w:val="0"/>
+          <w:lang w:eastAsia="de-DE"/>
+          <w14:ligatures w14:val="none"/>
+        </w:rPr>
+      </w:pPr>
     </w:p>
     <w:sdt>
       <w:sdtPr>
         <w:rPr>
-          <w:rFonts w:asciiTheme="minorHAnsi" w:eastAsiaTheme="minorHAnsi" w:hAnsiTheme="minorHAnsi" w:cstheme="minorBidi"/>
+          <w:rFonts w:ascii="Arial" w:eastAsiaTheme="minorHAnsi" w:hAnsi="Arial" w:cs="Arial"/>
           <w:color w:val="auto"/>
           <w:sz w:val="22"/>
           <w:szCs w:val="22"/>
@@ -2079,11 +2047,6 @@
             <w:id w:val="111145805"/>
             <w:bibliography/>
           </w:sdtPr>
-          <w:sdtEndPr>
-            <w:rPr>
-              <w:rFonts w:asciiTheme="minorHAnsi" w:hAnsiTheme="minorHAnsi" w:cstheme="minorBidi"/>
-            </w:rPr>
-          </w:sdtEndPr>
           <w:sdtContent>
             <w:p>
               <w:pPr>
@@ -2139,16 +2102,13 @@
                 </w:rPr>
                 <w:t xml:space="preserve"> Amazon Web Services, Inc.. Abgerufen am 24. Juli 2024, von </w:t>
               </w:r>
-              <w:hyperlink r:id="rId8" w:tgtFrame="_blank" w:history="1">
-                <w:r>
-                  <w:rPr>
-                    <w:rStyle w:val="Hyperlink"/>
-                    <w:rFonts w:ascii="Arial" w:hAnsi="Arial" w:cs="Arial"/>
-                    <w:noProof/>
-                  </w:rPr>
-                  <w:t>https://aws.amazon.com/de/what-is/apache-kafka/</w:t>
-                </w:r>
-              </w:hyperlink>
+              <w:r>
+                <w:rPr>
+                  <w:rFonts w:ascii="Arial" w:hAnsi="Arial" w:cs="Arial"/>
+                  <w:noProof/>
+                </w:rPr>
+                <w:t>https://aws.amazon.com/de/what-is/apache-kafka/</w:t>
+              </w:r>
             </w:p>
             <w:p>
               <w:pPr>
@@ -2182,16 +2142,13 @@
                 </w:rPr>
                 <w:t xml:space="preserve">. IONOS SE. Abgerufen am 24. Juli 2024, von </w:t>
               </w:r>
-              <w:hyperlink r:id="rId9" w:tgtFrame="_blank" w:history="1">
-                <w:r>
-                  <w:rPr>
-                    <w:rStyle w:val="Hyperlink"/>
-                    <w:rFonts w:ascii="Arial" w:hAnsi="Arial" w:cs="Arial"/>
-                    <w:noProof/>
-                  </w:rPr>
-                  <w:t>https://www.ionos.de/digitalguide/server/knowhow/was-ist-apache-spark/</w:t>
-                </w:r>
-              </w:hyperlink>
+              <w:r>
+                <w:rPr>
+                  <w:rFonts w:ascii="Arial" w:hAnsi="Arial" w:cs="Arial"/>
+                  <w:noProof/>
+                </w:rPr>
+                <w:t>https://www.ionos.de/digitalguide/server/knowhow/was-ist-apache-spark/</w:t>
+              </w:r>
             </w:p>
             <w:p>
               <w:pPr>
@@ -2225,16 +2182,13 @@
                 </w:rPr>
                 <w:t xml:space="preserve">. Kaggle. Abgerufen am 23. Juli 2024, von </w:t>
               </w:r>
-              <w:hyperlink r:id="rId10" w:tgtFrame="_blank" w:history="1">
-                <w:r>
-                  <w:rPr>
-                    <w:rStyle w:val="Hyperlink"/>
-                    <w:rFonts w:ascii="Arial" w:hAnsi="Arial" w:cs="Arial"/>
-                    <w:noProof/>
-                  </w:rPr>
-                  <w:t>https://www.kaggle.com/datasets/matthiaskleine/german-temperature-data-1990-2021/data</w:t>
-                </w:r>
-              </w:hyperlink>
+              <w:r>
+                <w:rPr>
+                  <w:rFonts w:ascii="Arial" w:hAnsi="Arial" w:cs="Arial"/>
+                  <w:noProof/>
+                </w:rPr>
+                <w:t>https://www.kaggle.com/datasets/matthiaskleine/german-temperature-data-1990-2021/data</w:t>
+              </w:r>
             </w:p>
             <w:p>
               <w:pPr>
@@ -2268,16 +2222,13 @@
                 </w:rPr>
                 <w:t xml:space="preserve">. The Apache Software Foundation. Abgerufen am 23. Juli 2024, von </w:t>
               </w:r>
-              <w:hyperlink r:id="rId11" w:tgtFrame="_blank" w:history="1">
-                <w:r>
-                  <w:rPr>
-                    <w:rStyle w:val="Hyperlink"/>
-                    <w:rFonts w:ascii="Arial" w:hAnsi="Arial" w:cs="Arial"/>
-                    <w:noProof/>
-                  </w:rPr>
-                  <w:t>https://spark.apache.org/</w:t>
-                </w:r>
-              </w:hyperlink>
+              <w:r>
+                <w:rPr>
+                  <w:rFonts w:ascii="Arial" w:hAnsi="Arial" w:cs="Arial"/>
+                  <w:noProof/>
+                </w:rPr>
+                <w:t>https://spark.apache.org/</w:t>
+              </w:r>
             </w:p>
             <w:p>
               <w:pPr>
@@ -2311,16 +2262,13 @@
                 </w:rPr>
                 <w:t xml:space="preserve">. The Apache Software Foundation. Abgerufen am 23. Juli 2024, von </w:t>
               </w:r>
-              <w:hyperlink r:id="rId12" w:tgtFrame="_blank" w:history="1">
-                <w:r>
-                  <w:rPr>
-                    <w:rStyle w:val="Hyperlink"/>
-                    <w:rFonts w:ascii="Arial" w:hAnsi="Arial" w:cs="Arial"/>
-                    <w:noProof/>
-                  </w:rPr>
-                  <w:t>https://hadoop.apache.org/docs/stable/hadoop-project-dist/hadoop-hdfs/HdfsDesign.html</w:t>
-                </w:r>
-              </w:hyperlink>
+              <w:r>
+                <w:rPr>
+                  <w:rFonts w:ascii="Arial" w:hAnsi="Arial" w:cs="Arial"/>
+                  <w:noProof/>
+                </w:rPr>
+                <w:t>https://hadoop.apache.org/docs/stable/hadoop-project-dist/hadoop-hdfs/HdfsDesign.html</w:t>
+              </w:r>
             </w:p>
             <w:p>
               <w:pPr>
@@ -2354,16 +2302,13 @@
                 </w:rPr>
                 <w:t xml:space="preserve">. The Apache Software Foundation. Abgerufen am 24. Juli 2024, von </w:t>
               </w:r>
-              <w:hyperlink r:id="rId13" w:tgtFrame="_blank" w:history="1">
-                <w:r>
-                  <w:rPr>
-                    <w:rStyle w:val="Hyperlink"/>
-                    <w:rFonts w:ascii="Arial" w:hAnsi="Arial" w:cs="Arial"/>
-                    <w:noProof/>
-                  </w:rPr>
-                  <w:t>https://hadoop.apache.org/docs/stable/hadoop-project-dist/hadoop-hdfs/HdfsPermissionsGuide.html</w:t>
-                </w:r>
-              </w:hyperlink>
+              <w:r>
+                <w:rPr>
+                  <w:rFonts w:ascii="Arial" w:hAnsi="Arial" w:cs="Arial"/>
+                  <w:noProof/>
+                </w:rPr>
+                <w:t>https://hadoop.apache.org/docs/stable/hadoop-project-dist/hadoop-hdfs/HdfsPermissionsGuide.html</w:t>
+              </w:r>
             </w:p>
             <w:p>
               <w:pPr>
@@ -2397,16 +2342,13 @@
                 </w:rPr>
                 <w:t xml:space="preserve">. The Apache Software Foundation. Abgerufen am 23. Juli 2024, von </w:t>
               </w:r>
-              <w:hyperlink r:id="rId14" w:tgtFrame="_blank" w:history="1">
-                <w:r>
-                  <w:rPr>
-                    <w:rStyle w:val="Hyperlink"/>
-                    <w:rFonts w:ascii="Arial" w:hAnsi="Arial" w:cs="Arial"/>
-                    <w:noProof/>
-                  </w:rPr>
-                  <w:t>https://kafka.apache.org</w:t>
-                </w:r>
-              </w:hyperlink>
+              <w:r>
+                <w:rPr>
+                  <w:rFonts w:ascii="Arial" w:hAnsi="Arial" w:cs="Arial"/>
+                  <w:noProof/>
+                </w:rPr>
+                <w:t>https://kafka.apache.org</w:t>
+              </w:r>
             </w:p>
             <w:p>
               <w:pPr>
@@ -2440,18 +2382,20 @@
                 </w:rPr>
                 <w:t xml:space="preserve">. The Apache Software Foundation. Abgerufen am 24. Juli 2024, von </w:t>
               </w:r>
-              <w:hyperlink r:id="rId15" w:tgtFrame="_blank" w:history="1">
-                <w:r>
-                  <w:rPr>
-                    <w:rStyle w:val="Hyperlink"/>
-                    <w:rFonts w:ascii="Arial" w:hAnsi="Arial" w:cs="Arial"/>
-                    <w:noProof/>
-                  </w:rPr>
-                  <w:t>https://spark.apache.org/docs/latest/api/python/index.html</w:t>
-                </w:r>
-              </w:hyperlink>
+              <w:r>
+                <w:rPr>
+                  <w:rFonts w:ascii="Arial" w:hAnsi="Arial" w:cs="Arial"/>
+                  <w:noProof/>
+                </w:rPr>
+                <w:t>https://spark.apache.org/docs/latest/api/python/index.html</w:t>
+              </w:r>
             </w:p>
             <w:p>
+              <w:pPr>
+                <w:rPr>
+                  <w:rFonts w:ascii="Arial" w:hAnsi="Arial" w:cs="Arial"/>
+                </w:rPr>
+              </w:pPr>
               <w:r>
                 <w:rPr>
                   <w:rFonts w:ascii="Arial" w:hAnsi="Arial" w:cs="Arial"/>
@@ -2465,9 +2409,15 @@
         </w:sdt>
       </w:sdtContent>
     </w:sdt>
-    <w:p/>
+    <w:p>
+      <w:pPr>
+        <w:rPr>
+          <w:rFonts w:ascii="Arial" w:hAnsi="Arial" w:cs="Arial"/>
+        </w:rPr>
+      </w:pPr>
+    </w:p>
     <w:sectPr>
-      <w:footerReference w:type="default" r:id="rId16"/>
+      <w:footerReference w:type="default" r:id="rId8"/>
       <w:pgSz w:w="11906" w:h="16838"/>
       <w:pgMar w:top="1417" w:right="1417" w:bottom="1134" w:left="1417" w:header="708" w:footer="708" w:gutter="0"/>
       <w:cols w:space="708"/>

</xml_diff>

<commit_message>
small edits + restructuring
</commit_message>
<xml_diff>
--- a/Phase 1/Konzeptvorstellung der Dateninfrastruktur.docx
+++ b/Phase 1/Konzeptvorstellung der Dateninfrastruktur.docx
@@ -103,7 +103,34 @@
           <w:lang w:eastAsia="de-DE"/>
           <w14:ligatures w14:val="none"/>
         </w:rPr>
-        <w:t xml:space="preserve"> Dateninfrastruktur zur Batch-Prozessierung von Temperaturdaten</w:t>
+        <w:t xml:space="preserve"> Dateninfrastruktur zur Batch-Prozessierung </w:t>
+      </w:r>
+      <w:r>
+        <w:rPr>
+          <w:rFonts w:ascii="Arial" w:eastAsia="Times New Roman" w:hAnsi="Arial" w:cs="Arial"/>
+          <w:kern w:val="0"/>
+          <w:lang w:eastAsia="de-DE"/>
+          <w14:ligatures w14:val="none"/>
+        </w:rPr>
+        <w:t xml:space="preserve">einer großen Anzahl von </w:t>
+      </w:r>
+      <w:r>
+        <w:rPr>
+          <w:rFonts w:ascii="Arial" w:eastAsia="Times New Roman" w:hAnsi="Arial" w:cs="Arial"/>
+          <w:kern w:val="0"/>
+          <w:lang w:eastAsia="de-DE"/>
+          <w14:ligatures w14:val="none"/>
+        </w:rPr>
+        <w:t>Temperaturdaten</w:t>
+      </w:r>
+      <w:r>
+        <w:rPr>
+          <w:rFonts w:ascii="Arial" w:eastAsia="Times New Roman" w:hAnsi="Arial" w:cs="Arial"/>
+          <w:kern w:val="0"/>
+          <w:lang w:eastAsia="de-DE"/>
+          <w14:ligatures w14:val="none"/>
+        </w:rPr>
+        <w:t xml:space="preserve"> (&gt;1.000.000), welche</w:t>
       </w:r>
       <w:r>
         <w:rPr>
@@ -113,6 +140,15 @@
           <w14:ligatures w14:val="none"/>
         </w:rPr>
         <w:t xml:space="preserve"> in Deutschland</w:t>
+      </w:r>
+      <w:r>
+        <w:rPr>
+          <w:rFonts w:ascii="Arial" w:eastAsia="Times New Roman" w:hAnsi="Arial" w:cs="Arial"/>
+          <w:kern w:val="0"/>
+          <w:lang w:eastAsia="de-DE"/>
+          <w14:ligatures w14:val="none"/>
+        </w:rPr>
+        <w:t xml:space="preserve"> ermittelt wurden</w:t>
       </w:r>
       <w:r>
         <w:rPr>
@@ -487,9 +523,8 @@
           <w:lang w:eastAsia="de-DE"/>
           <w14:ligatures w14:val="none"/>
         </w:rPr>
-        <w:t xml:space="preserve">Data </w:t>
-      </w:r>
-      <w:proofErr w:type="spellStart"/>
+        <w:t>Data Persistence Servic</w:t>
+      </w:r>
       <w:r>
         <w:rPr>
           <w:rFonts w:ascii="Arial" w:eastAsia="Times New Roman" w:hAnsi="Arial" w:cs="Arial"/>
@@ -501,33 +536,6 @@
           <w:lang w:eastAsia="de-DE"/>
           <w14:ligatures w14:val="none"/>
         </w:rPr>
-        <w:t>Persistence</w:t>
-      </w:r>
-      <w:proofErr w:type="spellEnd"/>
-      <w:r>
-        <w:rPr>
-          <w:rFonts w:ascii="Arial" w:eastAsia="Times New Roman" w:hAnsi="Arial" w:cs="Arial"/>
-          <w:b/>
-          <w:bCs/>
-          <w:i/>
-          <w:iCs/>
-          <w:kern w:val="0"/>
-          <w:lang w:eastAsia="de-DE"/>
-          <w14:ligatures w14:val="none"/>
-        </w:rPr>
-        <w:t xml:space="preserve"> Servic</w:t>
-      </w:r>
-      <w:r>
-        <w:rPr>
-          <w:rFonts w:ascii="Arial" w:eastAsia="Times New Roman" w:hAnsi="Arial" w:cs="Arial"/>
-          <w:b/>
-          <w:bCs/>
-          <w:i/>
-          <w:iCs/>
-          <w:kern w:val="0"/>
-          <w:lang w:eastAsia="de-DE"/>
-          <w14:ligatures w14:val="none"/>
-        </w:rPr>
         <w:t>e</w:t>
       </w:r>
       <w:r>
@@ -697,27 +705,7 @@
           <w:lang w:eastAsia="de-DE"/>
           <w14:ligatures w14:val="none"/>
         </w:rPr>
-        <w:t xml:space="preserve"> Die Implementierung soll mittels Docker </w:t>
-      </w:r>
-      <w:proofErr w:type="spellStart"/>
-      <w:r>
-        <w:rPr>
-          <w:rFonts w:ascii="Arial" w:eastAsia="Times New Roman" w:hAnsi="Arial" w:cs="Arial"/>
-          <w:kern w:val="0"/>
-          <w:lang w:eastAsia="de-DE"/>
-          <w14:ligatures w14:val="none"/>
-        </w:rPr>
-        <w:t>Compose</w:t>
-      </w:r>
-      <w:proofErr w:type="spellEnd"/>
-      <w:r>
-        <w:rPr>
-          <w:rFonts w:ascii="Arial" w:eastAsia="Times New Roman" w:hAnsi="Arial" w:cs="Arial"/>
-          <w:kern w:val="0"/>
-          <w:lang w:eastAsia="de-DE"/>
-          <w14:ligatures w14:val="none"/>
-        </w:rPr>
-        <w:t xml:space="preserve"> </w:t>
+        <w:t xml:space="preserve"> Die Implementierung soll mittels Docker Compose </w:t>
       </w:r>
       <w:r>
         <w:rPr>
@@ -918,27 +906,7 @@
           <w:lang w:eastAsia="de-DE"/>
           <w14:ligatures w14:val="none"/>
         </w:rPr>
-        <w:t xml:space="preserve">da </w:t>
-      </w:r>
-      <w:proofErr w:type="gramStart"/>
-      <w:r>
-        <w:rPr>
-          <w:rFonts w:ascii="Arial" w:eastAsia="Times New Roman" w:hAnsi="Arial" w:cs="Arial"/>
-          <w:kern w:val="0"/>
-          <w:lang w:eastAsia="de-DE"/>
-          <w14:ligatures w14:val="none"/>
-        </w:rPr>
-        <w:t>dieser effizient große Datenmengen</w:t>
-      </w:r>
-      <w:proofErr w:type="gramEnd"/>
-      <w:r>
-        <w:rPr>
-          <w:rFonts w:ascii="Arial" w:eastAsia="Times New Roman" w:hAnsi="Arial" w:cs="Arial"/>
-          <w:kern w:val="0"/>
-          <w:lang w:eastAsia="de-DE"/>
-          <w14:ligatures w14:val="none"/>
-        </w:rPr>
-        <w:t xml:space="preserve"> aufgrund seiner </w:t>
+        <w:t xml:space="preserve">da dieser effizient große Datenmengen aufgrund seiner </w:t>
       </w:r>
       <w:r>
         <w:rPr>
@@ -1058,27 +1026,7 @@
           <w:lang w:eastAsia="de-DE"/>
           <w14:ligatures w14:val="none"/>
         </w:rPr>
-        <w:t>über die Python Schnittstelle „</w:t>
-      </w:r>
-      <w:proofErr w:type="spellStart"/>
-      <w:r>
-        <w:rPr>
-          <w:rFonts w:ascii="Arial" w:eastAsia="Times New Roman" w:hAnsi="Arial" w:cs="Arial"/>
-          <w:kern w:val="0"/>
-          <w:lang w:eastAsia="de-DE"/>
-          <w14:ligatures w14:val="none"/>
-        </w:rPr>
-        <w:t>PySpark</w:t>
-      </w:r>
-      <w:proofErr w:type="spellEnd"/>
-      <w:r>
-        <w:rPr>
-          <w:rFonts w:ascii="Arial" w:eastAsia="Times New Roman" w:hAnsi="Arial" w:cs="Arial"/>
-          <w:kern w:val="0"/>
-          <w:lang w:eastAsia="de-DE"/>
-          <w14:ligatures w14:val="none"/>
-        </w:rPr>
-        <w:t>“</w:t>
+        <w:t>über die Python Schnittstelle „PySpark“</w:t>
       </w:r>
       <w:r>
         <w:rPr>
@@ -1361,27 +1309,7 @@
           <w:lang w:eastAsia="de-DE"/>
           <w14:ligatures w14:val="none"/>
         </w:rPr>
-        <w:t xml:space="preserve"> mit Hilfe von </w:t>
-      </w:r>
-      <w:proofErr w:type="spellStart"/>
-      <w:r>
-        <w:rPr>
-          <w:rFonts w:ascii="Arial" w:eastAsia="Times New Roman" w:hAnsi="Arial" w:cs="Arial"/>
-          <w:kern w:val="0"/>
-          <w:lang w:eastAsia="de-DE"/>
-          <w14:ligatures w14:val="none"/>
-        </w:rPr>
-        <w:t>Machine</w:t>
-      </w:r>
-      <w:proofErr w:type="spellEnd"/>
-      <w:r>
-        <w:rPr>
-          <w:rFonts w:ascii="Arial" w:eastAsia="Times New Roman" w:hAnsi="Arial" w:cs="Arial"/>
-          <w:kern w:val="0"/>
-          <w:lang w:eastAsia="de-DE"/>
-          <w14:ligatures w14:val="none"/>
-        </w:rPr>
-        <w:t xml:space="preserve"> Learning</w:t>
+        <w:t xml:space="preserve"> mit Hilfe von Machine Learning</w:t>
       </w:r>
       <w:r>
         <w:rPr>
@@ -1421,27 +1349,7 @@
           <w:lang w:eastAsia="de-DE"/>
           <w14:ligatures w14:val="none"/>
         </w:rPr>
-        <w:t xml:space="preserve">HDFS bietet eine skalierbare und zuverlässige Möglichkeit zur Speicherung großer Datenmengen und stellt sicher, dass die Daten für die spätere Nutzung durch die </w:t>
-      </w:r>
-      <w:proofErr w:type="spellStart"/>
-      <w:r>
-        <w:rPr>
-          <w:rFonts w:ascii="Arial" w:eastAsia="Times New Roman" w:hAnsi="Arial" w:cs="Arial"/>
-          <w:kern w:val="0"/>
-          <w:lang w:eastAsia="de-DE"/>
-          <w14:ligatures w14:val="none"/>
-        </w:rPr>
-        <w:t>Machine</w:t>
-      </w:r>
-      <w:proofErr w:type="spellEnd"/>
-      <w:r>
-        <w:rPr>
-          <w:rFonts w:ascii="Arial" w:eastAsia="Times New Roman" w:hAnsi="Arial" w:cs="Arial"/>
-          <w:kern w:val="0"/>
-          <w:lang w:eastAsia="de-DE"/>
-          <w14:ligatures w14:val="none"/>
-        </w:rPr>
-        <w:t xml:space="preserve"> Learning Applikation zur </w:t>
+        <w:t xml:space="preserve">HDFS bietet eine skalierbare und zuverlässige Möglichkeit zur Speicherung großer Datenmengen und stellt sicher, dass die Daten für die spätere Nutzung durch die Machine Learning Applikation zur </w:t>
       </w:r>
       <w:r>
         <w:rPr>
@@ -1531,27 +1439,7 @@
           <w:lang w:eastAsia="de-DE"/>
           <w14:ligatures w14:val="none"/>
         </w:rPr>
-        <w:t xml:space="preserve">Datensicherheit, Datenschutz und Data </w:t>
-      </w:r>
-      <w:proofErr w:type="spellStart"/>
-      <w:r>
-        <w:rPr>
-          <w:rFonts w:ascii="Arial" w:eastAsia="Times New Roman" w:hAnsi="Arial" w:cs="Arial"/>
-          <w:kern w:val="0"/>
-          <w:lang w:eastAsia="de-DE"/>
-          <w14:ligatures w14:val="none"/>
-        </w:rPr>
-        <w:t>Governance</w:t>
-      </w:r>
-      <w:proofErr w:type="spellEnd"/>
-      <w:r>
-        <w:rPr>
-          <w:rFonts w:ascii="Arial" w:eastAsia="Times New Roman" w:hAnsi="Arial" w:cs="Arial"/>
-          <w:kern w:val="0"/>
-          <w:lang w:eastAsia="de-DE"/>
-          <w14:ligatures w14:val="none"/>
-        </w:rPr>
-        <w:t xml:space="preserve"> werden durch </w:t>
+        <w:t xml:space="preserve">Datensicherheit, Datenschutz und Data Governance werden durch </w:t>
       </w:r>
       <w:r>
         <w:rPr>
@@ -1718,47 +1606,7 @@
           <w:lang w:eastAsia="de-DE"/>
           <w14:ligatures w14:val="none"/>
         </w:rPr>
-        <w:t xml:space="preserve">astructure </w:t>
-      </w:r>
-      <w:proofErr w:type="spellStart"/>
-      <w:r>
-        <w:rPr>
-          <w:rFonts w:ascii="Arial" w:eastAsia="Times New Roman" w:hAnsi="Arial" w:cs="Arial"/>
-          <w:kern w:val="0"/>
-          <w:lang w:eastAsia="de-DE"/>
-          <w14:ligatures w14:val="none"/>
-        </w:rPr>
-        <w:t>as</w:t>
-      </w:r>
-      <w:proofErr w:type="spellEnd"/>
-      <w:r>
-        <w:rPr>
-          <w:rFonts w:ascii="Arial" w:eastAsia="Times New Roman" w:hAnsi="Arial" w:cs="Arial"/>
-          <w:kern w:val="0"/>
-          <w:lang w:eastAsia="de-DE"/>
-          <w14:ligatures w14:val="none"/>
-        </w:rPr>
-        <w:t xml:space="preserve"> Code (</w:t>
-      </w:r>
-      <w:proofErr w:type="spellStart"/>
-      <w:r>
-        <w:rPr>
-          <w:rFonts w:ascii="Arial" w:eastAsia="Times New Roman" w:hAnsi="Arial" w:cs="Arial"/>
-          <w:kern w:val="0"/>
-          <w:lang w:eastAsia="de-DE"/>
-          <w14:ligatures w14:val="none"/>
-        </w:rPr>
-        <w:t>IaC</w:t>
-      </w:r>
-      <w:proofErr w:type="spellEnd"/>
-      <w:r>
-        <w:rPr>
-          <w:rFonts w:ascii="Arial" w:eastAsia="Times New Roman" w:hAnsi="Arial" w:cs="Arial"/>
-          <w:kern w:val="0"/>
-          <w:lang w:eastAsia="de-DE"/>
-          <w14:ligatures w14:val="none"/>
-        </w:rPr>
-        <w:t xml:space="preserve">) </w:t>
+        <w:t xml:space="preserve">astructure as Code (IaC) </w:t>
       </w:r>
       <w:r>
         <w:rPr>
@@ -1941,27 +1789,7 @@
           <w:lang w:eastAsia="de-DE"/>
           <w14:ligatures w14:val="none"/>
         </w:rPr>
-        <w:t xml:space="preserve">tz. Dies kann den initialen Aufwand erheblich erhöhen und erfordert eine sorgfältige Planung und Umsetzung. Darüber hinaus können Netzwerk-Latenzen und die Notwendigkeit zur Synchronisierung zwischen den Microservices potenzielle Herausforderungen darstellen. Schließlich ist die Sicherstellung von Datensicherheit und </w:t>
-      </w:r>
-      <w:proofErr w:type="spellStart"/>
-      <w:r>
-        <w:rPr>
-          <w:rFonts w:ascii="Arial" w:eastAsia="Times New Roman" w:hAnsi="Arial" w:cs="Arial"/>
-          <w:kern w:val="0"/>
-          <w:lang w:eastAsia="de-DE"/>
-          <w14:ligatures w14:val="none"/>
-        </w:rPr>
-        <w:t>Governance</w:t>
-      </w:r>
-      <w:proofErr w:type="spellEnd"/>
-      <w:r>
-        <w:rPr>
-          <w:rFonts w:ascii="Arial" w:eastAsia="Times New Roman" w:hAnsi="Arial" w:cs="Arial"/>
-          <w:kern w:val="0"/>
-          <w:lang w:eastAsia="de-DE"/>
-          <w14:ligatures w14:val="none"/>
-        </w:rPr>
-        <w:t xml:space="preserve"> in einer verteilten Architektur aufwändiger, da sie eine gründliche Implementierung von Zugriffskontrollen und Verschlüsselung erfordert.</w:t>
+        <w:t>tz. Dies kann den initialen Aufwand erheblich erhöhen und erfordert eine sorgfältige Planung und Umsetzung. Darüber hinaus können Netzwerk-Latenzen und die Notwendigkeit zur Synchronisierung zwischen den Microservices potenzielle Herausforderungen darstellen. Schließlich ist die Sicherstellung von Datensicherheit und Governance in einer verteilten Architektur aufwändiger, da sie eine gründliche Implementierung von Zugriffskontrollen und Verschlüsselung erfordert.</w:t>
       </w:r>
     </w:p>
     <w:p>

</xml_diff>